<commit_message>
First commits since I never addedd all the files for some reason
</commit_message>
<xml_diff>
--- a/References.docx
+++ b/References.docx
@@ -92,6 +92,96 @@
         </w:r>
       </w:hyperlink>
     </w:p>
+    <w:p/>
+    <w:p>
+      <w:r>
+        <w:t>Time of Day</w:t>
+      </w:r>
+    </w:p>
+    <w:p>
+      <w:r>
+        <w:drawing>
+          <wp:inline distT="0" distB="0" distL="0" distR="0" wp14:anchorId="755BDF44" wp14:editId="65FADDD9">
+            <wp:extent cx="5731510" cy="1287780"/>
+            <wp:effectExtent l="0" t="0" r="2540" b="7620"/>
+            <wp:docPr id="449155653" name="Picture 1" descr="A screenshot of a computer screen&#10;&#10;AI-generated content may be incorrect."/>
+            <wp:cNvGraphicFramePr>
+              <a:graphicFrameLocks xmlns:a="http://schemas.openxmlformats.org/drawingml/2006/main" noChangeAspect="1"/>
+            </wp:cNvGraphicFramePr>
+            <a:graphic xmlns:a="http://schemas.openxmlformats.org/drawingml/2006/main">
+              <a:graphicData uri="http://schemas.openxmlformats.org/drawingml/2006/picture">
+                <pic:pic xmlns:pic="http://schemas.openxmlformats.org/drawingml/2006/picture">
+                  <pic:nvPicPr>
+                    <pic:cNvPr id="449155653" name="Picture 1" descr="A screenshot of a computer screen&#10;&#10;AI-generated content may be incorrect."/>
+                    <pic:cNvPicPr/>
+                  </pic:nvPicPr>
+                  <pic:blipFill>
+                    <a:blip r:embed="rId13"/>
+                    <a:stretch>
+                      <a:fillRect/>
+                    </a:stretch>
+                  </pic:blipFill>
+                  <pic:spPr>
+                    <a:xfrm>
+                      <a:off x="0" y="0"/>
+                      <a:ext cx="5731510" cy="1287780"/>
+                    </a:xfrm>
+                    <a:prstGeom prst="rect">
+                      <a:avLst/>
+                    </a:prstGeom>
+                  </pic:spPr>
+                </pic:pic>
+              </a:graphicData>
+            </a:graphic>
+          </wp:inline>
+        </w:drawing>
+      </w:r>
+    </w:p>
+    <w:p>
+      <w:r>
+        <w:drawing>
+          <wp:inline distT="0" distB="0" distL="0" distR="0" wp14:anchorId="64AABC1F" wp14:editId="04FFD931">
+            <wp:extent cx="1019317" cy="314369"/>
+            <wp:effectExtent l="0" t="0" r="0" b="9525"/>
+            <wp:docPr id="1196477714" name="Picture 1"/>
+            <wp:cNvGraphicFramePr>
+              <a:graphicFrameLocks xmlns:a="http://schemas.openxmlformats.org/drawingml/2006/main" noChangeAspect="1"/>
+            </wp:cNvGraphicFramePr>
+            <a:graphic xmlns:a="http://schemas.openxmlformats.org/drawingml/2006/main">
+              <a:graphicData uri="http://schemas.openxmlformats.org/drawingml/2006/picture">
+                <pic:pic xmlns:pic="http://schemas.openxmlformats.org/drawingml/2006/picture">
+                  <pic:nvPicPr>
+                    <pic:cNvPr id="1196477714" name=""/>
+                    <pic:cNvPicPr/>
+                  </pic:nvPicPr>
+                  <pic:blipFill>
+                    <a:blip r:embed="rId14"/>
+                    <a:stretch>
+                      <a:fillRect/>
+                    </a:stretch>
+                  </pic:blipFill>
+                  <pic:spPr>
+                    <a:xfrm>
+                      <a:off x="0" y="0"/>
+                      <a:ext cx="1019317" cy="314369"/>
+                    </a:xfrm>
+                    <a:prstGeom prst="rect">
+                      <a:avLst/>
+                    </a:prstGeom>
+                  </pic:spPr>
+                </pic:pic>
+              </a:graphicData>
+            </a:graphic>
+          </wp:inline>
+        </w:drawing>
+      </w:r>
+    </w:p>
+    <w:p/>
+    <w:p/>
+    <w:p/>
+    <w:p/>
+    <w:p/>
+    <w:p/>
     <w:p/>
     <w:p/>
     <w:sectPr>

</xml_diff>

<commit_message>
Addedd all new and updated files/images/etc with comments
</commit_message>
<xml_diff>
--- a/References.docx
+++ b/References.docx
@@ -100,6 +100,9 @@
     </w:p>
     <w:p>
       <w:r>
+        <w:rPr>
+          <w:noProof/>
+        </w:rPr>
         <w:drawing>
           <wp:inline distT="0" distB="0" distL="0" distR="0" wp14:anchorId="755BDF44" wp14:editId="65FADDD9">
             <wp:extent cx="5731510" cy="1287780"/>
@@ -139,6 +142,9 @@
     </w:p>
     <w:p>
       <w:r>
+        <w:rPr>
+          <w:noProof/>
+        </w:rPr>
         <w:drawing>
           <wp:inline distT="0" distB="0" distL="0" distR="0" wp14:anchorId="64AABC1F" wp14:editId="04FFD931">
             <wp:extent cx="1019317" cy="314369"/>
@@ -177,7 +183,167 @@
       </w:r>
     </w:p>
     <w:p/>
-    <w:p/>
+    <w:p>
+      <w:r>
+        <w:t>Git Commits</w:t>
+      </w:r>
+    </w:p>
+    <w:p>
+      <w:r>
+        <w:drawing>
+          <wp:inline distT="0" distB="0" distL="0" distR="0" wp14:anchorId="13370118" wp14:editId="04B83A42">
+            <wp:extent cx="5731510" cy="311150"/>
+            <wp:effectExtent l="0" t="0" r="2540" b="0"/>
+            <wp:docPr id="857843720" name="Picture 1"/>
+            <wp:cNvGraphicFramePr>
+              <a:graphicFrameLocks xmlns:a="http://schemas.openxmlformats.org/drawingml/2006/main" noChangeAspect="1"/>
+            </wp:cNvGraphicFramePr>
+            <a:graphic xmlns:a="http://schemas.openxmlformats.org/drawingml/2006/main">
+              <a:graphicData uri="http://schemas.openxmlformats.org/drawingml/2006/picture">
+                <pic:pic xmlns:pic="http://schemas.openxmlformats.org/drawingml/2006/picture">
+                  <pic:nvPicPr>
+                    <pic:cNvPr id="857843720" name=""/>
+                    <pic:cNvPicPr/>
+                  </pic:nvPicPr>
+                  <pic:blipFill>
+                    <a:blip r:embed="rId15"/>
+                    <a:stretch>
+                      <a:fillRect/>
+                    </a:stretch>
+                  </pic:blipFill>
+                  <pic:spPr>
+                    <a:xfrm>
+                      <a:off x="0" y="0"/>
+                      <a:ext cx="5731510" cy="311150"/>
+                    </a:xfrm>
+                    <a:prstGeom prst="rect">
+                      <a:avLst/>
+                    </a:prstGeom>
+                  </pic:spPr>
+                </pic:pic>
+              </a:graphicData>
+            </a:graphic>
+          </wp:inline>
+        </w:drawing>
+      </w:r>
+    </w:p>
+    <w:p>
+      <w:r>
+        <w:drawing>
+          <wp:inline distT="0" distB="0" distL="0" distR="0" wp14:anchorId="05A8F264" wp14:editId="52F6B0EF">
+            <wp:extent cx="5731510" cy="260350"/>
+            <wp:effectExtent l="0" t="0" r="2540" b="6350"/>
+            <wp:docPr id="160124849" name="Picture 1"/>
+            <wp:cNvGraphicFramePr>
+              <a:graphicFrameLocks xmlns:a="http://schemas.openxmlformats.org/drawingml/2006/main" noChangeAspect="1"/>
+            </wp:cNvGraphicFramePr>
+            <a:graphic xmlns:a="http://schemas.openxmlformats.org/drawingml/2006/main">
+              <a:graphicData uri="http://schemas.openxmlformats.org/drawingml/2006/picture">
+                <pic:pic xmlns:pic="http://schemas.openxmlformats.org/drawingml/2006/picture">
+                  <pic:nvPicPr>
+                    <pic:cNvPr id="160124849" name=""/>
+                    <pic:cNvPicPr/>
+                  </pic:nvPicPr>
+                  <pic:blipFill>
+                    <a:blip r:embed="rId16"/>
+                    <a:stretch>
+                      <a:fillRect/>
+                    </a:stretch>
+                  </pic:blipFill>
+                  <pic:spPr>
+                    <a:xfrm>
+                      <a:off x="0" y="0"/>
+                      <a:ext cx="5731510" cy="260350"/>
+                    </a:xfrm>
+                    <a:prstGeom prst="rect">
+                      <a:avLst/>
+                    </a:prstGeom>
+                  </pic:spPr>
+                </pic:pic>
+              </a:graphicData>
+            </a:graphic>
+          </wp:inline>
+        </w:drawing>
+      </w:r>
+    </w:p>
+    <w:p>
+      <w:r>
+        <w:drawing>
+          <wp:inline distT="0" distB="0" distL="0" distR="0" wp14:anchorId="56C62F2F" wp14:editId="12F4C539">
+            <wp:extent cx="5731510" cy="483235"/>
+            <wp:effectExtent l="0" t="0" r="2540" b="0"/>
+            <wp:docPr id="510635806" name="Picture 1" descr="A black rectangle with white text&#10;&#10;AI-generated content may be incorrect."/>
+            <wp:cNvGraphicFramePr>
+              <a:graphicFrameLocks xmlns:a="http://schemas.openxmlformats.org/drawingml/2006/main" noChangeAspect="1"/>
+            </wp:cNvGraphicFramePr>
+            <a:graphic xmlns:a="http://schemas.openxmlformats.org/drawingml/2006/main">
+              <a:graphicData uri="http://schemas.openxmlformats.org/drawingml/2006/picture">
+                <pic:pic xmlns:pic="http://schemas.openxmlformats.org/drawingml/2006/picture">
+                  <pic:nvPicPr>
+                    <pic:cNvPr id="510635806" name="Picture 1" descr="A black rectangle with white text&#10;&#10;AI-generated content may be incorrect."/>
+                    <pic:cNvPicPr/>
+                  </pic:nvPicPr>
+                  <pic:blipFill>
+                    <a:blip r:embed="rId17"/>
+                    <a:stretch>
+                      <a:fillRect/>
+                    </a:stretch>
+                  </pic:blipFill>
+                  <pic:spPr>
+                    <a:xfrm>
+                      <a:off x="0" y="0"/>
+                      <a:ext cx="5731510" cy="483235"/>
+                    </a:xfrm>
+                    <a:prstGeom prst="rect">
+                      <a:avLst/>
+                    </a:prstGeom>
+                  </pic:spPr>
+                </pic:pic>
+              </a:graphicData>
+            </a:graphic>
+          </wp:inline>
+        </w:drawing>
+      </w:r>
+    </w:p>
+    <w:p>
+      <w:r>
+        <w:drawing>
+          <wp:inline distT="0" distB="0" distL="0" distR="0" wp14:anchorId="0FFCC6BE" wp14:editId="0A3A6987">
+            <wp:extent cx="5731510" cy="433070"/>
+            <wp:effectExtent l="0" t="0" r="2540" b="5080"/>
+            <wp:docPr id="354686573" name="Picture 1"/>
+            <wp:cNvGraphicFramePr>
+              <a:graphicFrameLocks xmlns:a="http://schemas.openxmlformats.org/drawingml/2006/main" noChangeAspect="1"/>
+            </wp:cNvGraphicFramePr>
+            <a:graphic xmlns:a="http://schemas.openxmlformats.org/drawingml/2006/main">
+              <a:graphicData uri="http://schemas.openxmlformats.org/drawingml/2006/picture">
+                <pic:pic xmlns:pic="http://schemas.openxmlformats.org/drawingml/2006/picture">
+                  <pic:nvPicPr>
+                    <pic:cNvPr id="354686573" name=""/>
+                    <pic:cNvPicPr/>
+                  </pic:nvPicPr>
+                  <pic:blipFill>
+                    <a:blip r:embed="rId18"/>
+                    <a:stretch>
+                      <a:fillRect/>
+                    </a:stretch>
+                  </pic:blipFill>
+                  <pic:spPr>
+                    <a:xfrm>
+                      <a:off x="0" y="0"/>
+                      <a:ext cx="5731510" cy="433070"/>
+                    </a:xfrm>
+                    <a:prstGeom prst="rect">
+                      <a:avLst/>
+                    </a:prstGeom>
+                  </pic:spPr>
+                </pic:pic>
+              </a:graphicData>
+            </a:graphic>
+          </wp:inline>
+        </w:drawing>
+      </w:r>
+    </w:p>
     <w:p/>
     <w:p/>
     <w:p/>

</xml_diff>

<commit_message>
Updated code with HTML checker suggestions
</commit_message>
<xml_diff>
--- a/References.docx
+++ b/References.docx
@@ -3,7 +3,14 @@
 <w:document xmlns:wpc="http://schemas.microsoft.com/office/word/2010/wordprocessingCanvas" xmlns:cx="http://schemas.microsoft.com/office/drawing/2014/chartex" xmlns:cx1="http://schemas.microsoft.com/office/drawing/2015/9/8/chartex" xmlns:cx2="http://schemas.microsoft.com/office/drawing/2015/10/21/chartex" xmlns:cx3="http://schemas.microsoft.com/office/drawing/2016/5/9/chartex" xmlns:cx4="http://schemas.microsoft.com/office/drawing/2016/5/10/chartex" xmlns:cx5="http://schemas.microsoft.com/office/drawing/2016/5/11/chartex" xmlns:cx6="http://schemas.microsoft.com/office/drawing/2016/5/12/chartex" xmlns:cx7="http://schemas.microsoft.com/office/drawing/2016/5/13/chartex" xmlns:cx8="http://schemas.microsoft.com/office/drawing/2016/5/14/chartex" xmlns:mc="http://schemas.openxmlformats.org/markup-compatibility/2006" xmlns:aink="http://schemas.microsoft.com/office/drawing/2016/ink" xmlns:am3d="http://schemas.microsoft.com/office/drawing/2017/model3d" xmlns:o="urn:schemas-microsoft-com:office:office" xmlns:oel="http://schemas.microsoft.com/office/2019/extlst" xmlns:r="http://schemas.openxmlformats.org/officeDocument/2006/relationships" xmlns:m="http://schemas.openxmlformats.org/officeDocument/2006/math" xmlns:v="urn:schemas-microsoft-com:vml" xmlns:wp14="http://schemas.microsoft.com/office/word/2010/wordprocessingDrawing" xmlns:wp="http://schemas.openxmlformats.org/drawingml/2006/wordprocessingDrawing" xmlns:w10="urn:schemas-microsoft-com:office:word" xmlns:w="http://schemas.openxmlformats.org/wordprocessingml/2006/main" xmlns:w14="http://schemas.microsoft.com/office/word/2010/wordml" xmlns:w15="http://schemas.microsoft.com/office/word/2012/wordml" xmlns:w16cex="http://schemas.microsoft.com/office/word/2018/wordml/cex" xmlns:w16cid="http://schemas.microsoft.com/office/word/2016/wordml/cid" xmlns:w16="http://schemas.microsoft.com/office/word/2018/wordml" xmlns:w16du="http://schemas.microsoft.com/office/word/2023/wordml/word16du" xmlns:w16sdtdh="http://schemas.microsoft.com/office/word/2020/wordml/sdtdatahash" xmlns:w16sdtfl="http://schemas.microsoft.com/office/word/2024/wordml/sdtformatlock" xmlns:w16se="http://schemas.microsoft.com/office/word/2015/wordml/symex" xmlns:wpg="http://schemas.microsoft.com/office/word/2010/wordprocessingGroup" xmlns:wpi="http://schemas.microsoft.com/office/word/2010/wordprocessingInk" xmlns:wne="http://schemas.microsoft.com/office/word/2006/wordml" xmlns:wps="http://schemas.microsoft.com/office/word/2010/wordprocessingShape" mc:Ignorable="w14 w15 w16se w16cid w16 w16cex w16sdtdh w16sdtfl w16du wp14">
   <w:body>
     <w:p>
-      <w:hyperlink r:id="rId4" w:history="1">
+      <w:pPr>
+        <w:pStyle w:val="ListParagraph"/>
+        <w:numPr>
+          <w:ilvl w:val="0"/>
+          <w:numId w:val="1"/>
+        </w:numPr>
+      </w:pPr>
+      <w:hyperlink r:id="rId5" w:history="1">
         <w:r>
           <w:rPr>
             <w:rStyle w:val="Hyperlink"/>
@@ -13,7 +20,14 @@
       </w:hyperlink>
     </w:p>
     <w:p>
-      <w:hyperlink r:id="rId5" w:history="1">
+      <w:pPr>
+        <w:pStyle w:val="ListParagraph"/>
+        <w:numPr>
+          <w:ilvl w:val="0"/>
+          <w:numId w:val="1"/>
+        </w:numPr>
+      </w:pPr>
+      <w:hyperlink r:id="rId6" w:history="1">
         <w:r>
           <w:rPr>
             <w:rStyle w:val="Hyperlink"/>
@@ -23,7 +37,14 @@
       </w:hyperlink>
     </w:p>
     <w:p>
-      <w:hyperlink r:id="rId6" w:anchor="progress_and_info" w:history="1">
+      <w:pPr>
+        <w:pStyle w:val="ListParagraph"/>
+        <w:numPr>
+          <w:ilvl w:val="0"/>
+          <w:numId w:val="1"/>
+        </w:numPr>
+      </w:pPr>
+      <w:hyperlink r:id="rId7" w:anchor="progress_and_info" w:history="1">
         <w:r>
           <w:rPr>
             <w:rStyle w:val="Hyperlink"/>
@@ -33,7 +54,14 @@
       </w:hyperlink>
     </w:p>
     <w:p>
-      <w:hyperlink r:id="rId7" w:history="1">
+      <w:pPr>
+        <w:pStyle w:val="ListParagraph"/>
+        <w:numPr>
+          <w:ilvl w:val="0"/>
+          <w:numId w:val="1"/>
+        </w:numPr>
+      </w:pPr>
+      <w:hyperlink r:id="rId8" w:history="1">
         <w:r>
           <w:rPr>
             <w:rStyle w:val="Hyperlink"/>
@@ -43,7 +71,14 @@
       </w:hyperlink>
     </w:p>
     <w:p>
-      <w:hyperlink r:id="rId8" w:history="1">
+      <w:pPr>
+        <w:pStyle w:val="ListParagraph"/>
+        <w:numPr>
+          <w:ilvl w:val="0"/>
+          <w:numId w:val="1"/>
+        </w:numPr>
+      </w:pPr>
+      <w:hyperlink r:id="rId9" w:history="1">
         <w:r>
           <w:rPr>
             <w:rStyle w:val="Hyperlink"/>
@@ -53,7 +88,14 @@
       </w:hyperlink>
     </w:p>
     <w:p>
-      <w:hyperlink r:id="rId9" w:history="1">
+      <w:pPr>
+        <w:pStyle w:val="ListParagraph"/>
+        <w:numPr>
+          <w:ilvl w:val="0"/>
+          <w:numId w:val="1"/>
+        </w:numPr>
+      </w:pPr>
+      <w:hyperlink r:id="rId10" w:history="1">
         <w:r>
           <w:rPr>
             <w:rStyle w:val="Hyperlink"/>
@@ -63,7 +105,14 @@
       </w:hyperlink>
     </w:p>
     <w:p>
-      <w:hyperlink r:id="rId10" w:history="1">
+      <w:pPr>
+        <w:pStyle w:val="ListParagraph"/>
+        <w:numPr>
+          <w:ilvl w:val="0"/>
+          <w:numId w:val="1"/>
+        </w:numPr>
+      </w:pPr>
+      <w:hyperlink r:id="rId11" w:history="1">
         <w:r>
           <w:rPr>
             <w:rStyle w:val="Hyperlink"/>
@@ -73,7 +122,14 @@
       </w:hyperlink>
     </w:p>
     <w:p>
-      <w:hyperlink r:id="rId11" w:history="1">
+      <w:pPr>
+        <w:pStyle w:val="ListParagraph"/>
+        <w:numPr>
+          <w:ilvl w:val="0"/>
+          <w:numId w:val="1"/>
+        </w:numPr>
+      </w:pPr>
+      <w:hyperlink r:id="rId12" w:history="1">
         <w:r>
           <w:rPr>
             <w:rStyle w:val="Hyperlink"/>
@@ -83,7 +139,14 @@
       </w:hyperlink>
     </w:p>
     <w:p>
-      <w:hyperlink r:id="rId12" w:history="1">
+      <w:pPr>
+        <w:pStyle w:val="ListParagraph"/>
+        <w:numPr>
+          <w:ilvl w:val="0"/>
+          <w:numId w:val="1"/>
+        </w:numPr>
+      </w:pPr>
+      <w:hyperlink r:id="rId13" w:history="1">
         <w:r>
           <w:rPr>
             <w:rStyle w:val="Hyperlink"/>
@@ -92,7 +155,26 @@
         </w:r>
       </w:hyperlink>
     </w:p>
-    <w:p/>
+    <w:p>
+      <w:pPr>
+        <w:pStyle w:val="ListParagraph"/>
+        <w:numPr>
+          <w:ilvl w:val="0"/>
+          <w:numId w:val="1"/>
+        </w:numPr>
+      </w:pPr>
+      <w:hyperlink r:id="rId14" w:history="1">
+        <w:r>
+          <w:rPr>
+            <w:rStyle w:val="Hyperlink"/>
+          </w:rPr>
+          <w:t>https://www.pexels.com/</w:t>
+        </w:r>
+      </w:hyperlink>
+      <w:r>
+        <w:t xml:space="preserve"> - stock images</w:t>
+      </w:r>
+    </w:p>
     <w:p>
       <w:r>
         <w:t>Time of Day</w:t>
@@ -119,7 +201,7 @@
                     <pic:cNvPicPr/>
                   </pic:nvPicPr>
                   <pic:blipFill>
-                    <a:blip r:embed="rId13"/>
+                    <a:blip r:embed="rId15"/>
                     <a:stretch>
                       <a:fillRect/>
                     </a:stretch>
@@ -161,7 +243,7 @@
                     <pic:cNvPicPr/>
                   </pic:nvPicPr>
                   <pic:blipFill>
-                    <a:blip r:embed="rId14"/>
+                    <a:blip r:embed="rId16"/>
                     <a:stretch>
                       <a:fillRect/>
                     </a:stretch>
@@ -182,7 +264,84 @@
         </w:drawing>
       </w:r>
     </w:p>
-    <w:p/>
+    <w:p>
+      <w:r>
+        <w:drawing>
+          <wp:inline distT="0" distB="0" distL="0" distR="0" wp14:anchorId="1F0FE5C4" wp14:editId="67405C23">
+            <wp:extent cx="5731510" cy="1131570"/>
+            <wp:effectExtent l="0" t="0" r="2540" b="0"/>
+            <wp:docPr id="1840725038" name="Picture 1" descr="A close up of words&#10;&#10;AI-generated content may be incorrect."/>
+            <wp:cNvGraphicFramePr>
+              <a:graphicFrameLocks xmlns:a="http://schemas.openxmlformats.org/drawingml/2006/main" noChangeAspect="1"/>
+            </wp:cNvGraphicFramePr>
+            <a:graphic xmlns:a="http://schemas.openxmlformats.org/drawingml/2006/main">
+              <a:graphicData uri="http://schemas.openxmlformats.org/drawingml/2006/picture">
+                <pic:pic xmlns:pic="http://schemas.openxmlformats.org/drawingml/2006/picture">
+                  <pic:nvPicPr>
+                    <pic:cNvPr id="1840725038" name="Picture 1" descr="A close up of words&#10;&#10;AI-generated content may be incorrect."/>
+                    <pic:cNvPicPr/>
+                  </pic:nvPicPr>
+                  <pic:blipFill>
+                    <a:blip r:embed="rId17"/>
+                    <a:stretch>
+                      <a:fillRect/>
+                    </a:stretch>
+                  </pic:blipFill>
+                  <pic:spPr>
+                    <a:xfrm>
+                      <a:off x="0" y="0"/>
+                      <a:ext cx="5731510" cy="1131570"/>
+                    </a:xfrm>
+                    <a:prstGeom prst="rect">
+                      <a:avLst/>
+                    </a:prstGeom>
+                  </pic:spPr>
+                </pic:pic>
+              </a:graphicData>
+            </a:graphic>
+          </wp:inline>
+        </w:drawing>
+      </w:r>
+    </w:p>
+    <w:p>
+      <w:r>
+        <w:drawing>
+          <wp:inline distT="0" distB="0" distL="0" distR="0" wp14:anchorId="6D9804C3" wp14:editId="7BFBA3F9">
+            <wp:extent cx="771633" cy="285790"/>
+            <wp:effectExtent l="0" t="0" r="9525" b="0"/>
+            <wp:docPr id="626244515" name="Picture 1"/>
+            <wp:cNvGraphicFramePr>
+              <a:graphicFrameLocks xmlns:a="http://schemas.openxmlformats.org/drawingml/2006/main" noChangeAspect="1"/>
+            </wp:cNvGraphicFramePr>
+            <a:graphic xmlns:a="http://schemas.openxmlformats.org/drawingml/2006/main">
+              <a:graphicData uri="http://schemas.openxmlformats.org/drawingml/2006/picture">
+                <pic:pic xmlns:pic="http://schemas.openxmlformats.org/drawingml/2006/picture">
+                  <pic:nvPicPr>
+                    <pic:cNvPr id="626244515" name=""/>
+                    <pic:cNvPicPr/>
+                  </pic:nvPicPr>
+                  <pic:blipFill>
+                    <a:blip r:embed="rId18"/>
+                    <a:stretch>
+                      <a:fillRect/>
+                    </a:stretch>
+                  </pic:blipFill>
+                  <pic:spPr>
+                    <a:xfrm>
+                      <a:off x="0" y="0"/>
+                      <a:ext cx="771633" cy="285790"/>
+                    </a:xfrm>
+                    <a:prstGeom prst="rect">
+                      <a:avLst/>
+                    </a:prstGeom>
+                  </pic:spPr>
+                </pic:pic>
+              </a:graphicData>
+            </a:graphic>
+          </wp:inline>
+        </w:drawing>
+      </w:r>
+    </w:p>
     <w:p>
       <w:r>
         <w:t>Git Commits</w:t>
@@ -190,6 +349,9 @@
     </w:p>
     <w:p>
       <w:r>
+        <w:rPr>
+          <w:noProof/>
+        </w:rPr>
         <w:drawing>
           <wp:inline distT="0" distB="0" distL="0" distR="0" wp14:anchorId="13370118" wp14:editId="04B83A42">
             <wp:extent cx="5731510" cy="311150"/>
@@ -206,7 +368,7 @@
                     <pic:cNvPicPr/>
                   </pic:nvPicPr>
                   <pic:blipFill>
-                    <a:blip r:embed="rId15"/>
+                    <a:blip r:embed="rId19"/>
                     <a:stretch>
                       <a:fillRect/>
                     </a:stretch>
@@ -229,6 +391,9 @@
     </w:p>
     <w:p>
       <w:r>
+        <w:rPr>
+          <w:noProof/>
+        </w:rPr>
         <w:drawing>
           <wp:inline distT="0" distB="0" distL="0" distR="0" wp14:anchorId="05A8F264" wp14:editId="52F6B0EF">
             <wp:extent cx="5731510" cy="260350"/>
@@ -245,7 +410,7 @@
                     <pic:cNvPicPr/>
                   </pic:nvPicPr>
                   <pic:blipFill>
-                    <a:blip r:embed="rId16"/>
+                    <a:blip r:embed="rId20"/>
                     <a:stretch>
                       <a:fillRect/>
                     </a:stretch>
@@ -268,6 +433,9 @@
     </w:p>
     <w:p>
       <w:r>
+        <w:rPr>
+          <w:noProof/>
+        </w:rPr>
         <w:drawing>
           <wp:inline distT="0" distB="0" distL="0" distR="0" wp14:anchorId="56C62F2F" wp14:editId="12F4C539">
             <wp:extent cx="5731510" cy="483235"/>
@@ -284,7 +452,7 @@
                     <pic:cNvPicPr/>
                   </pic:nvPicPr>
                   <pic:blipFill>
-                    <a:blip r:embed="rId17"/>
+                    <a:blip r:embed="rId21"/>
                     <a:stretch>
                       <a:fillRect/>
                     </a:stretch>
@@ -307,6 +475,9 @@
     </w:p>
     <w:p>
       <w:r>
+        <w:rPr>
+          <w:noProof/>
+        </w:rPr>
         <w:drawing>
           <wp:inline distT="0" distB="0" distL="0" distR="0" wp14:anchorId="0FFCC6BE" wp14:editId="0A3A6987">
             <wp:extent cx="5731510" cy="433070"/>
@@ -323,7 +494,7 @@
                     <pic:cNvPicPr/>
                   </pic:nvPicPr>
                   <pic:blipFill>
-                    <a:blip r:embed="rId18"/>
+                    <a:blip r:embed="rId22"/>
                     <a:stretch>
                       <a:fillRect/>
                     </a:stretch>
@@ -344,11 +515,273 @@
         </w:drawing>
       </w:r>
     </w:p>
-    <w:p/>
-    <w:p/>
-    <w:p/>
-    <w:p/>
-    <w:p/>
+    <w:p>
+      <w:r>
+        <w:lastRenderedPageBreak/>
+        <w:drawing>
+          <wp:inline distT="0" distB="0" distL="0" distR="0" wp14:anchorId="30692B28" wp14:editId="7B5E99DC">
+            <wp:extent cx="5731510" cy="332740"/>
+            <wp:effectExtent l="0" t="0" r="2540" b="0"/>
+            <wp:docPr id="875654368" name="Picture 1"/>
+            <wp:cNvGraphicFramePr>
+              <a:graphicFrameLocks xmlns:a="http://schemas.openxmlformats.org/drawingml/2006/main" noChangeAspect="1"/>
+            </wp:cNvGraphicFramePr>
+            <a:graphic xmlns:a="http://schemas.openxmlformats.org/drawingml/2006/main">
+              <a:graphicData uri="http://schemas.openxmlformats.org/drawingml/2006/picture">
+                <pic:pic xmlns:pic="http://schemas.openxmlformats.org/drawingml/2006/picture">
+                  <pic:nvPicPr>
+                    <pic:cNvPr id="875654368" name=""/>
+                    <pic:cNvPicPr/>
+                  </pic:nvPicPr>
+                  <pic:blipFill>
+                    <a:blip r:embed="rId23"/>
+                    <a:stretch>
+                      <a:fillRect/>
+                    </a:stretch>
+                  </pic:blipFill>
+                  <pic:spPr>
+                    <a:xfrm>
+                      <a:off x="0" y="0"/>
+                      <a:ext cx="5731510" cy="332740"/>
+                    </a:xfrm>
+                    <a:prstGeom prst="rect">
+                      <a:avLst/>
+                    </a:prstGeom>
+                  </pic:spPr>
+                </pic:pic>
+              </a:graphicData>
+            </a:graphic>
+          </wp:inline>
+        </w:drawing>
+      </w:r>
+    </w:p>
+    <w:p>
+      <w:r>
+        <w:rPr>
+          <w:noProof/>
+        </w:rPr>
+        <w:drawing>
+          <wp:inline distT="0" distB="0" distL="0" distR="0" wp14:anchorId="27996C17" wp14:editId="6BC2F870">
+            <wp:extent cx="5731510" cy="3175635"/>
+            <wp:effectExtent l="0" t="0" r="2540" b="5715"/>
+            <wp:docPr id="168054251" name="Picture 1" descr="A screenshot of a computer program&#10;&#10;AI-generated content may be incorrect."/>
+            <wp:cNvGraphicFramePr>
+              <a:graphicFrameLocks xmlns:a="http://schemas.openxmlformats.org/drawingml/2006/main" noChangeAspect="1"/>
+            </wp:cNvGraphicFramePr>
+            <a:graphic xmlns:a="http://schemas.openxmlformats.org/drawingml/2006/main">
+              <a:graphicData uri="http://schemas.openxmlformats.org/drawingml/2006/picture">
+                <pic:pic xmlns:pic="http://schemas.openxmlformats.org/drawingml/2006/picture">
+                  <pic:nvPicPr>
+                    <pic:cNvPr id="168054251" name="Picture 1" descr="A screenshot of a computer program&#10;&#10;AI-generated content may be incorrect."/>
+                    <pic:cNvPicPr/>
+                  </pic:nvPicPr>
+                  <pic:blipFill>
+                    <a:blip r:embed="rId24"/>
+                    <a:stretch>
+                      <a:fillRect/>
+                    </a:stretch>
+                  </pic:blipFill>
+                  <pic:spPr>
+                    <a:xfrm>
+                      <a:off x="0" y="0"/>
+                      <a:ext cx="5731510" cy="3175635"/>
+                    </a:xfrm>
+                    <a:prstGeom prst="rect">
+                      <a:avLst/>
+                    </a:prstGeom>
+                  </pic:spPr>
+                </pic:pic>
+              </a:graphicData>
+            </a:graphic>
+          </wp:inline>
+        </w:drawing>
+      </w:r>
+    </w:p>
+    <w:p>
+      <w:r>
+        <w:t>HTML Checker</w:t>
+      </w:r>
+    </w:p>
+    <w:p>
+      <w:r>
+        <w:t>Sustainable_living.html</w:t>
+      </w:r>
+      <w:r>
+        <w:t xml:space="preserve"> before</w:t>
+      </w:r>
+      <w:r>
+        <w:t xml:space="preserve"> &amp; after</w:t>
+      </w:r>
+    </w:p>
+    <w:p>
+      <w:r>
+        <w:object w:dxaOrig="1520" w:dyaOrig="987" w14:anchorId="299205C1">
+          <v:shapetype id="_x0000_t75" coordsize="21600,21600" o:spt="75" o:preferrelative="t" path="m@4@5l@4@11@9@11@9@5xe" filled="f" stroked="f">
+            <v:stroke joinstyle="miter"/>
+            <v:formulas>
+              <v:f eqn="if lineDrawn pixelLineWidth 0"/>
+              <v:f eqn="sum @0 1 0"/>
+              <v:f eqn="sum 0 0 @1"/>
+              <v:f eqn="prod @2 1 2"/>
+              <v:f eqn="prod @3 21600 pixelWidth"/>
+              <v:f eqn="prod @3 21600 pixelHeight"/>
+              <v:f eqn="sum @0 0 1"/>
+              <v:f eqn="prod @6 1 2"/>
+              <v:f eqn="prod @7 21600 pixelWidth"/>
+              <v:f eqn="sum @8 21600 0"/>
+              <v:f eqn="prod @7 21600 pixelHeight"/>
+              <v:f eqn="sum @10 21600 0"/>
+            </v:formulas>
+            <v:path o:extrusionok="f" gradientshapeok="t" o:connecttype="rect"/>
+            <o:lock v:ext="edit" aspectratio="t"/>
+          </v:shapetype>
+          <v:shape id="_x0000_i1027" type="#_x0000_t75" style="width:76.15pt;height:49.4pt" o:ole="">
+            <v:imagedata r:id="rId25" o:title=""/>
+          </v:shape>
+          <o:OLEObject Type="Embed" ProgID="Package" ShapeID="_x0000_i1027" DrawAspect="Icon" ObjectID="_1815250912" r:id="rId26"/>
+        </w:object>
+      </w:r>
+      <w:r>
+        <w:t xml:space="preserve"> </w:t>
+      </w:r>
+      <w:r>
+        <w:object w:dxaOrig="1520" w:dyaOrig="987" w14:anchorId="4DADA7F0">
+          <v:shape id="_x0000_i1028" type="#_x0000_t75" style="width:76.15pt;height:49.4pt" o:ole="">
+            <v:imagedata r:id="rId27" o:title=""/>
+          </v:shape>
+          <o:OLEObject Type="Embed" ProgID="Package" ShapeID="_x0000_i1028" DrawAspect="Icon" ObjectID="_1815250913" r:id="rId28"/>
+        </w:object>
+      </w:r>
+    </w:p>
+    <w:p>
+      <w:r>
+        <w:drawing>
+          <wp:inline distT="0" distB="0" distL="0" distR="0" wp14:anchorId="6473E6E0" wp14:editId="2C1AC1B1">
+            <wp:extent cx="5731510" cy="718820"/>
+            <wp:effectExtent l="0" t="0" r="2540" b="5080"/>
+            <wp:docPr id="840323177" name="Picture 1" descr="A green and black text&#10;&#10;AI-generated content may be incorrect."/>
+            <wp:cNvGraphicFramePr>
+              <a:graphicFrameLocks xmlns:a="http://schemas.openxmlformats.org/drawingml/2006/main" noChangeAspect="1"/>
+            </wp:cNvGraphicFramePr>
+            <a:graphic xmlns:a="http://schemas.openxmlformats.org/drawingml/2006/main">
+              <a:graphicData uri="http://schemas.openxmlformats.org/drawingml/2006/picture">
+                <pic:pic xmlns:pic="http://schemas.openxmlformats.org/drawingml/2006/picture">
+                  <pic:nvPicPr>
+                    <pic:cNvPr id="840323177" name="Picture 1" descr="A green and black text&#10;&#10;AI-generated content may be incorrect."/>
+                    <pic:cNvPicPr/>
+                  </pic:nvPicPr>
+                  <pic:blipFill>
+                    <a:blip r:embed="rId29"/>
+                    <a:stretch>
+                      <a:fillRect/>
+                    </a:stretch>
+                  </pic:blipFill>
+                  <pic:spPr>
+                    <a:xfrm>
+                      <a:off x="0" y="0"/>
+                      <a:ext cx="5731510" cy="718820"/>
+                    </a:xfrm>
+                    <a:prstGeom prst="rect">
+                      <a:avLst/>
+                    </a:prstGeom>
+                  </pic:spPr>
+                </pic:pic>
+              </a:graphicData>
+            </a:graphic>
+          </wp:inline>
+        </w:drawing>
+      </w:r>
+    </w:p>
+    <w:p>
+      <w:r>
+        <w:t>Contact.htm</w:t>
+      </w:r>
+      <w:r>
+        <w:t>l</w:t>
+      </w:r>
+      <w:r>
+        <w:t xml:space="preserve"> before &amp; after</w:t>
+      </w:r>
+    </w:p>
+    <w:p>
+      <w:r>
+        <w:drawing>
+          <wp:inline distT="0" distB="0" distL="0" distR="0" wp14:anchorId="2C90E42B" wp14:editId="25092DD7">
+            <wp:extent cx="4384431" cy="2080492"/>
+            <wp:effectExtent l="0" t="0" r="0" b="0"/>
+            <wp:docPr id="1624925327" name="Picture 1" descr="A screenshot of a computer&#10;&#10;AI-generated content may be incorrect."/>
+            <wp:cNvGraphicFramePr>
+              <a:graphicFrameLocks xmlns:a="http://schemas.openxmlformats.org/drawingml/2006/main" noChangeAspect="1"/>
+            </wp:cNvGraphicFramePr>
+            <a:graphic xmlns:a="http://schemas.openxmlformats.org/drawingml/2006/main">
+              <a:graphicData uri="http://schemas.openxmlformats.org/drawingml/2006/picture">
+                <pic:pic xmlns:pic="http://schemas.openxmlformats.org/drawingml/2006/picture">
+                  <pic:nvPicPr>
+                    <pic:cNvPr id="1624925327" name="Picture 1" descr="A screenshot of a computer&#10;&#10;AI-generated content may be incorrect."/>
+                    <pic:cNvPicPr/>
+                  </pic:nvPicPr>
+                  <pic:blipFill>
+                    <a:blip r:embed="rId30"/>
+                    <a:stretch>
+                      <a:fillRect/>
+                    </a:stretch>
+                  </pic:blipFill>
+                  <pic:spPr>
+                    <a:xfrm>
+                      <a:off x="0" y="0"/>
+                      <a:ext cx="4387671" cy="2082030"/>
+                    </a:xfrm>
+                    <a:prstGeom prst="rect">
+                      <a:avLst/>
+                    </a:prstGeom>
+                  </pic:spPr>
+                </pic:pic>
+              </a:graphicData>
+            </a:graphic>
+          </wp:inline>
+        </w:drawing>
+      </w:r>
+    </w:p>
+    <w:p>
+      <w:r>
+        <w:lastRenderedPageBreak/>
+        <w:drawing>
+          <wp:inline distT="0" distB="0" distL="0" distR="0" wp14:anchorId="1DB35D90" wp14:editId="155E5C90">
+            <wp:extent cx="5731510" cy="866140"/>
+            <wp:effectExtent l="0" t="0" r="2540" b="0"/>
+            <wp:docPr id="1455232604" name="Picture 1" descr="A green and black text&#10;&#10;AI-generated content may be incorrect."/>
+            <wp:cNvGraphicFramePr>
+              <a:graphicFrameLocks xmlns:a="http://schemas.openxmlformats.org/drawingml/2006/main" noChangeAspect="1"/>
+            </wp:cNvGraphicFramePr>
+            <a:graphic xmlns:a="http://schemas.openxmlformats.org/drawingml/2006/main">
+              <a:graphicData uri="http://schemas.openxmlformats.org/drawingml/2006/picture">
+                <pic:pic xmlns:pic="http://schemas.openxmlformats.org/drawingml/2006/picture">
+                  <pic:nvPicPr>
+                    <pic:cNvPr id="1455232604" name="Picture 1" descr="A green and black text&#10;&#10;AI-generated content may be incorrect."/>
+                    <pic:cNvPicPr/>
+                  </pic:nvPicPr>
+                  <pic:blipFill>
+                    <a:blip r:embed="rId31"/>
+                    <a:stretch>
+                      <a:fillRect/>
+                    </a:stretch>
+                  </pic:blipFill>
+                  <pic:spPr>
+                    <a:xfrm>
+                      <a:off x="0" y="0"/>
+                      <a:ext cx="5731510" cy="866140"/>
+                    </a:xfrm>
+                    <a:prstGeom prst="rect">
+                      <a:avLst/>
+                    </a:prstGeom>
+                  </pic:spPr>
+                </pic:pic>
+              </a:graphicData>
+            </a:graphic>
+          </wp:inline>
+        </w:drawing>
+      </w:r>
+    </w:p>
     <w:p/>
     <w:sectPr>
       <w:pgSz w:w="11906" w:h="16838"/>
@@ -358,6 +791,127 @@
     </w:sectPr>
   </w:body>
 </w:document>
+</file>
+
+<file path=word/numbering.xml><?xml version="1.0" encoding="utf-8"?>
+<w:numbering xmlns:wpc="http://schemas.microsoft.com/office/word/2010/wordprocessingCanvas" xmlns:cx="http://schemas.microsoft.com/office/drawing/2014/chartex" xmlns:cx1="http://schemas.microsoft.com/office/drawing/2015/9/8/chartex" xmlns:cx2="http://schemas.microsoft.com/office/drawing/2015/10/21/chartex" xmlns:cx3="http://schemas.microsoft.com/office/drawing/2016/5/9/chartex" xmlns:cx4="http://schemas.microsoft.com/office/drawing/2016/5/10/chartex" xmlns:cx5="http://schemas.microsoft.com/office/drawing/2016/5/11/chartex" xmlns:cx6="http://schemas.microsoft.com/office/drawing/2016/5/12/chartex" xmlns:cx7="http://schemas.microsoft.com/office/drawing/2016/5/13/chartex" xmlns:cx8="http://schemas.microsoft.com/office/drawing/2016/5/14/chartex" xmlns:mc="http://schemas.openxmlformats.org/markup-compatibility/2006" xmlns:aink="http://schemas.microsoft.com/office/drawing/2016/ink" xmlns:am3d="http://schemas.microsoft.com/office/drawing/2017/model3d" xmlns:o="urn:schemas-microsoft-com:office:office" xmlns:oel="http://schemas.microsoft.com/office/2019/extlst" xmlns:r="http://schemas.openxmlformats.org/officeDocument/2006/relationships" xmlns:m="http://schemas.openxmlformats.org/officeDocument/2006/math" xmlns:v="urn:schemas-microsoft-com:vml" xmlns:wp14="http://schemas.microsoft.com/office/word/2010/wordprocessingDrawing" xmlns:wp="http://schemas.openxmlformats.org/drawingml/2006/wordprocessingDrawing" xmlns:w10="urn:schemas-microsoft-com:office:word" xmlns:w="http://schemas.openxmlformats.org/wordprocessingml/2006/main" xmlns:w14="http://schemas.microsoft.com/office/word/2010/wordml" xmlns:w15="http://schemas.microsoft.com/office/word/2012/wordml" xmlns:w16cex="http://schemas.microsoft.com/office/word/2018/wordml/cex" xmlns:w16cid="http://schemas.microsoft.com/office/word/2016/wordml/cid" xmlns:w16="http://schemas.microsoft.com/office/word/2018/wordml" xmlns:w16du="http://schemas.microsoft.com/office/word/2023/wordml/word16du" xmlns:w16sdtdh="http://schemas.microsoft.com/office/word/2020/wordml/sdtdatahash" xmlns:w16sdtfl="http://schemas.microsoft.com/office/word/2024/wordml/sdtformatlock" xmlns:w16se="http://schemas.microsoft.com/office/word/2015/wordml/symex" xmlns:wpg="http://schemas.microsoft.com/office/word/2010/wordprocessingGroup" xmlns:wpi="http://schemas.microsoft.com/office/word/2010/wordprocessingInk" xmlns:wne="http://schemas.microsoft.com/office/word/2006/wordml" xmlns:wps="http://schemas.microsoft.com/office/word/2010/wordprocessingShape" mc:Ignorable="w14 w15 w16se w16cid w16 w16cex w16sdtdh w16sdtfl w16du wp14">
+  <w:abstractNum w:abstractNumId="0" w15:restartNumberingAfterBreak="0">
+    <w:nsid w:val="434314D8"/>
+    <w:multiLevelType w:val="hybridMultilevel"/>
+    <w:tmpl w:val="AAE6B70A"/>
+    <w:lvl w:ilvl="0" w:tplc="18090001">
+      <w:start w:val="1"/>
+      <w:numFmt w:val="bullet"/>
+      <w:lvlText w:val=""/>
+      <w:lvlJc w:val="left"/>
+      <w:pPr>
+        <w:ind w:left="720" w:hanging="360"/>
+      </w:pPr>
+      <w:rPr>
+        <w:rFonts w:ascii="Symbol" w:hAnsi="Symbol" w:hint="default"/>
+      </w:rPr>
+    </w:lvl>
+    <w:lvl w:ilvl="1" w:tplc="18090003" w:tentative="1">
+      <w:start w:val="1"/>
+      <w:numFmt w:val="bullet"/>
+      <w:lvlText w:val="o"/>
+      <w:lvlJc w:val="left"/>
+      <w:pPr>
+        <w:ind w:left="1440" w:hanging="360"/>
+      </w:pPr>
+      <w:rPr>
+        <w:rFonts w:ascii="Courier New" w:hAnsi="Courier New" w:cs="Courier New" w:hint="default"/>
+      </w:rPr>
+    </w:lvl>
+    <w:lvl w:ilvl="2" w:tplc="18090005" w:tentative="1">
+      <w:start w:val="1"/>
+      <w:numFmt w:val="bullet"/>
+      <w:lvlText w:val=""/>
+      <w:lvlJc w:val="left"/>
+      <w:pPr>
+        <w:ind w:left="2160" w:hanging="360"/>
+      </w:pPr>
+      <w:rPr>
+        <w:rFonts w:ascii="Wingdings" w:hAnsi="Wingdings" w:hint="default"/>
+      </w:rPr>
+    </w:lvl>
+    <w:lvl w:ilvl="3" w:tplc="18090001" w:tentative="1">
+      <w:start w:val="1"/>
+      <w:numFmt w:val="bullet"/>
+      <w:lvlText w:val=""/>
+      <w:lvlJc w:val="left"/>
+      <w:pPr>
+        <w:ind w:left="2880" w:hanging="360"/>
+      </w:pPr>
+      <w:rPr>
+        <w:rFonts w:ascii="Symbol" w:hAnsi="Symbol" w:hint="default"/>
+      </w:rPr>
+    </w:lvl>
+    <w:lvl w:ilvl="4" w:tplc="18090003" w:tentative="1">
+      <w:start w:val="1"/>
+      <w:numFmt w:val="bullet"/>
+      <w:lvlText w:val="o"/>
+      <w:lvlJc w:val="left"/>
+      <w:pPr>
+        <w:ind w:left="3600" w:hanging="360"/>
+      </w:pPr>
+      <w:rPr>
+        <w:rFonts w:ascii="Courier New" w:hAnsi="Courier New" w:cs="Courier New" w:hint="default"/>
+      </w:rPr>
+    </w:lvl>
+    <w:lvl w:ilvl="5" w:tplc="18090005" w:tentative="1">
+      <w:start w:val="1"/>
+      <w:numFmt w:val="bullet"/>
+      <w:lvlText w:val=""/>
+      <w:lvlJc w:val="left"/>
+      <w:pPr>
+        <w:ind w:left="4320" w:hanging="360"/>
+      </w:pPr>
+      <w:rPr>
+        <w:rFonts w:ascii="Wingdings" w:hAnsi="Wingdings" w:hint="default"/>
+      </w:rPr>
+    </w:lvl>
+    <w:lvl w:ilvl="6" w:tplc="18090001" w:tentative="1">
+      <w:start w:val="1"/>
+      <w:numFmt w:val="bullet"/>
+      <w:lvlText w:val=""/>
+      <w:lvlJc w:val="left"/>
+      <w:pPr>
+        <w:ind w:left="5040" w:hanging="360"/>
+      </w:pPr>
+      <w:rPr>
+        <w:rFonts w:ascii="Symbol" w:hAnsi="Symbol" w:hint="default"/>
+      </w:rPr>
+    </w:lvl>
+    <w:lvl w:ilvl="7" w:tplc="18090003" w:tentative="1">
+      <w:start w:val="1"/>
+      <w:numFmt w:val="bullet"/>
+      <w:lvlText w:val="o"/>
+      <w:lvlJc w:val="left"/>
+      <w:pPr>
+        <w:ind w:left="5760" w:hanging="360"/>
+      </w:pPr>
+      <w:rPr>
+        <w:rFonts w:ascii="Courier New" w:hAnsi="Courier New" w:cs="Courier New" w:hint="default"/>
+      </w:rPr>
+    </w:lvl>
+    <w:lvl w:ilvl="8" w:tplc="18090005" w:tentative="1">
+      <w:start w:val="1"/>
+      <w:numFmt w:val="bullet"/>
+      <w:lvlText w:val=""/>
+      <w:lvlJc w:val="left"/>
+      <w:pPr>
+        <w:ind w:left="6480" w:hanging="360"/>
+      </w:pPr>
+      <w:rPr>
+        <w:rFonts w:ascii="Wingdings" w:hAnsi="Wingdings" w:hint="default"/>
+      </w:rPr>
+    </w:lvl>
+  </w:abstractNum>
+  <w:num w:numId="1" w16cid:durableId="661085344">
+    <w:abstractNumId w:val="0"/>
+  </w:num>
+</w:numbering>
 </file>
 
 <file path=word/styles.xml><?xml version="1.0" encoding="utf-8"?>

</xml_diff>